<commit_message>
kleine dingentje, to be continued
</commit_message>
<xml_diff>
--- a/VJer Final Report2.docx
+++ b/VJer Final Report2.docx
@@ -4614,7 +4614,6 @@
         <w:ind w:firstLine="720"/>
         <w:jc w:val="center"/>
         <w:rPr>
-          <w:del w:id="18" w:author="Rik Volger" w:date="2015-12-17T00:11:00Z"/>
           <w:rFonts w:ascii="Palatino Linotype" w:hAnsi="Palatino Linotype"/>
           <w:noProof/>
           <w:sz w:val="21"/>
@@ -4682,18 +4681,16 @@
           </wp:inline>
         </w:drawing>
       </w:r>
-      <w:del w:id="19" w:author="Rik Volger" w:date="2015-12-17T00:11:00Z">
-        <w:r>
-          <w:rPr>
-            <w:rFonts w:ascii="Palatino Linotype" w:hAnsi="Palatino Linotype"/>
-            <w:noProof/>
-            <w:sz w:val="21"/>
-            <w:szCs w:val="21"/>
-            <w:lang w:val="nl-NL"/>
-          </w:rPr>
-          <w:delText xml:space="preserve"> </w:delText>
-        </w:r>
-      </w:del>
+      <w:r>
+        <w:rPr>
+          <w:rFonts w:ascii="Palatino Linotype" w:hAnsi="Palatino Linotype"/>
+          <w:noProof/>
+          <w:sz w:val="21"/>
+          <w:szCs w:val="21"/>
+          <w:lang w:val="nl-NL"/>
+        </w:rPr>
+        <w:t xml:space="preserve"> </w:t>
+      </w:r>
       <w:r>
         <w:rPr>
           <w:rFonts w:ascii="Palatino Linotype" w:hAnsi="Palatino Linotype"/>
@@ -4868,7 +4865,7 @@
           <w:lang w:val="nl-NL"/>
         </w:rPr>
       </w:pPr>
-      <w:commentRangeStart w:id="20"/>
+      <w:commentRangeStart w:id="18"/>
       <w:r>
         <w:rPr>
           <w:rFonts w:ascii="Palatino Linotype" w:hAnsi="Palatino Linotype"/>
@@ -4923,7 +4920,7 @@
         </w:rPr>
         <w:t>overlappende connecties (grote ‘clusters’</w:t>
       </w:r>
-      <w:del w:id="21" w:author="Rik Volger" w:date="2015-12-17T00:11:00Z">
+      <w:del w:id="19" w:author="Rik Volger" w:date="2015-12-17T00:11:00Z">
         <w:r>
           <w:rPr>
             <w:rFonts w:ascii="Palatino Linotype" w:hAnsi="Palatino Linotype"/>
@@ -4934,7 +4931,7 @@
           <w:delText>).</w:delText>
         </w:r>
       </w:del>
-      <w:ins w:id="22" w:author="Rik Volger" w:date="2015-12-17T00:11:00Z">
+      <w:ins w:id="20" w:author="Rik Volger" w:date="2015-12-17T00:11:00Z">
         <w:r>
           <w:rPr>
             <w:rFonts w:ascii="Palatino Linotype" w:hAnsi="Palatino Linotype"/>
@@ -4944,12 +4941,12 @@
           </w:rPr>
           <w:t>)</w:t>
         </w:r>
-        <w:commentRangeEnd w:id="20"/>
+        <w:commentRangeEnd w:id="18"/>
         <w:r>
           <w:rPr>
             <w:rStyle w:val="CommentReference"/>
           </w:rPr>
-          <w:commentReference w:id="20"/>
+          <w:commentReference w:id="18"/>
         </w:r>
         <w:r>
           <w:rPr>
@@ -5032,8 +5029,6 @@
         </w:rPr>
         <w:t>Resultaten</w:t>
       </w:r>
-      <w:bookmarkStart w:id="23" w:name="_GoBack"/>
-      <w:bookmarkEnd w:id="23"/>
     </w:p>
     <w:p>
       <w:pPr>
@@ -5110,15 +5105,30 @@
         </w:rPr>
         <w:t xml:space="preserve">het </w:t>
       </w:r>
-      <w:r>
-        <w:rPr>
-          <w:rFonts w:ascii="Palatino Linotype" w:hAnsi="Palatino Linotype"/>
-          <w:sz w:val="21"/>
-          <w:szCs w:val="21"/>
-          <w:lang w:val="nl-NL"/>
-        </w:rPr>
-        <w:t>prioriseren</w:t>
-      </w:r>
+      <w:del w:id="21" w:author="Rik Volger" w:date="2015-12-17T01:33:00Z">
+        <w:r>
+          <w:rPr>
+            <w:rFonts w:ascii="Palatino Linotype" w:hAnsi="Palatino Linotype"/>
+            <w:sz w:val="21"/>
+            <w:szCs w:val="21"/>
+            <w:lang w:val="nl-NL"/>
+          </w:rPr>
+          <w:delText>prioriseren</w:delText>
+        </w:r>
+      </w:del>
+      <w:ins w:id="22" w:author="Rik Volger" w:date="2015-12-17T01:33:00Z">
+        <w:r>
+          <w:rPr>
+            <w:rFonts w:ascii="Palatino Linotype" w:hAnsi="Palatino Linotype"/>
+            <w:sz w:val="21"/>
+            <w:szCs w:val="21"/>
+            <w:lang w:val="nl-NL"/>
+          </w:rPr>
+          <w:t>prioriteren</w:t>
+        </w:r>
+      </w:ins>
+      <w:bookmarkStart w:id="23" w:name="_GoBack"/>
+      <w:bookmarkEnd w:id="23"/>
       <w:r>
         <w:rPr>
           <w:rFonts w:ascii="Palatino Linotype" w:hAnsi="Palatino Linotype"/>
@@ -6408,7 +6418,7 @@
       </w:r>
     </w:p>
   </w:comment>
-  <w:comment w:id="20" w:author="Rik Volger" w:date="2015-12-16T23:55:00Z" w:initials="RV">
+  <w:comment w:id="18" w:author="Rik Volger" w:date="2015-12-16T23:55:00Z" w:initials="RV">
     <w:p>
       <w:pPr>
         <w:pStyle w:val="CommentText"/>
@@ -7679,7 +7689,7 @@
 </file>
 
 <file path=customXml/itemProps1.xml><?xml version="1.0" encoding="utf-8"?>
-<ds:datastoreItem xmlns:ds="http://schemas.openxmlformats.org/officeDocument/2006/customXml" ds:itemID="{02C57112-85BB-4A42-BC0A-69C447C3E1F8}">
+<ds:datastoreItem xmlns:ds="http://schemas.openxmlformats.org/officeDocument/2006/customXml" ds:itemID="{85A5CBD2-15E9-4003-940C-5D1A1DF58C0D}">
   <ds:schemaRefs>
     <ds:schemaRef ds:uri="http://schemas.openxmlformats.org/officeDocument/2006/bibliography"/>
   </ds:schemaRefs>

</xml_diff>